<commit_message>
changes to test doc for sprint 5 cos bens a wally
</commit_message>
<xml_diff>
--- a/Diagrams/Sprint 5/TestingDocSprint5.docx
+++ b/Diagrams/Sprint 5/TestingDocSprint5.docx
@@ -182,7 +182,21 @@
                 <w:sz w:val="28"/>
                 <w:szCs w:val="32"/>
               </w:rPr>
-              <w:t>a watch thread by entering “WATCH BUY A.B.FOOD 3500 10”.  This creates a thread which waits for A.B.FOOD to reach a stock price of 3500 or larger before buying 10 stock.</w:t>
+              <w:t xml:space="preserve">a watch thread by entering “WATCH BUY A.B.FOOD 3500 10”.  This creates a thread which waits for A.B.FOOD to reach a stock price of 3500 or </w:t>
+            </w:r>
+            <w:r>
+              <w:rPr>
+                <w:sz w:val="28"/>
+                <w:szCs w:val="32"/>
+              </w:rPr>
+              <w:t>lower</w:t>
+            </w:r>
+            <w:r>
+              <w:rPr>
+                <w:sz w:val="28"/>
+                <w:szCs w:val="32"/>
+              </w:rPr>
+              <w:t xml:space="preserve"> before buying 10 stock.</w:t>
             </w:r>
           </w:p>
         </w:tc>
@@ -210,7 +224,21 @@
                 <w:sz w:val="28"/>
                 <w:szCs w:val="32"/>
               </w:rPr>
-              <w:t>bought when the stock value is 3500 or higher.</w:t>
+              <w:t xml:space="preserve">bought when the stock value is 3500 or </w:t>
+            </w:r>
+            <w:r>
+              <w:rPr>
+                <w:sz w:val="28"/>
+                <w:szCs w:val="32"/>
+              </w:rPr>
+              <w:t>lower</w:t>
+            </w:r>
+            <w:r>
+              <w:rPr>
+                <w:sz w:val="28"/>
+                <w:szCs w:val="32"/>
+              </w:rPr>
+              <w:t>.</w:t>
             </w:r>
             <w:r>
               <w:rPr>
@@ -238,7 +266,21 @@
                 <w:sz w:val="28"/>
                 <w:szCs w:val="32"/>
               </w:rPr>
-              <w:t>The program did buy 10 stock once A.B.FOOD reached a stock value of 3500 or higher.</w:t>
+              <w:t xml:space="preserve">The program did buy 10 stock once A.B.FOOD reached a stock value of 3500 or </w:t>
+            </w:r>
+            <w:r>
+              <w:rPr>
+                <w:sz w:val="28"/>
+                <w:szCs w:val="32"/>
+              </w:rPr>
+              <w:t>lower</w:t>
+            </w:r>
+            <w:r>
+              <w:rPr>
+                <w:sz w:val="28"/>
+                <w:szCs w:val="32"/>
+              </w:rPr>
+              <w:t>.</w:t>
             </w:r>
           </w:p>
         </w:tc>
@@ -286,21 +328,7 @@
                 <w:sz w:val="28"/>
                 <w:szCs w:val="32"/>
               </w:rPr>
-              <w:t xml:space="preserve">Create automatic </w:t>
-            </w:r>
-            <w:r>
-              <w:rPr>
-                <w:sz w:val="28"/>
-                <w:szCs w:val="32"/>
-              </w:rPr>
-              <w:t>sell</w:t>
-            </w:r>
-            <w:r>
-              <w:rPr>
-                <w:sz w:val="28"/>
-                <w:szCs w:val="32"/>
-              </w:rPr>
-              <w:t xml:space="preserve"> thread</w:t>
+              <w:t>Create automatic sell thread</w:t>
             </w:r>
           </w:p>
         </w:tc>
@@ -384,7 +412,7 @@
                 <w:sz w:val="28"/>
                 <w:szCs w:val="32"/>
               </w:rPr>
-              <w:t>lower</w:t>
+              <w:t>larger</w:t>
             </w:r>
             <w:r>
               <w:rPr>
@@ -407,8 +435,6 @@
               </w:rPr>
               <w:t xml:space="preserve"> stock.</w:t>
             </w:r>
-            <w:bookmarkStart w:id="0" w:name="_GoBack"/>
-            <w:bookmarkEnd w:id="0"/>
           </w:p>
         </w:tc>
         <w:tc>
@@ -435,7 +461,21 @@
                 <w:sz w:val="28"/>
                 <w:szCs w:val="32"/>
               </w:rPr>
-              <w:t>sold when the stock value is 3450 or lower.</w:t>
+              <w:t xml:space="preserve">sold when the stock value is 3450 or </w:t>
+            </w:r>
+            <w:r>
+              <w:rPr>
+                <w:sz w:val="28"/>
+                <w:szCs w:val="32"/>
+              </w:rPr>
+              <w:t>higher</w:t>
+            </w:r>
+            <w:r>
+              <w:rPr>
+                <w:sz w:val="28"/>
+                <w:szCs w:val="32"/>
+              </w:rPr>
+              <w:t>.</w:t>
             </w:r>
             <w:r>
               <w:rPr>
@@ -463,7 +503,23 @@
                 <w:sz w:val="28"/>
                 <w:szCs w:val="32"/>
               </w:rPr>
-              <w:t>The program did sell 5 stock once A.B.FOOD reached a stock value of 3450 or lower.</w:t>
+              <w:t xml:space="preserve">The program did sell 5 stock once A.B.FOOD reached a stock value of 3450 or </w:t>
+            </w:r>
+            <w:r>
+              <w:rPr>
+                <w:sz w:val="28"/>
+                <w:szCs w:val="32"/>
+              </w:rPr>
+              <w:t>higher</w:t>
+            </w:r>
+            <w:bookmarkStart w:id="0" w:name="_GoBack"/>
+            <w:bookmarkEnd w:id="0"/>
+            <w:r>
+              <w:rPr>
+                <w:sz w:val="28"/>
+                <w:szCs w:val="32"/>
+              </w:rPr>
+              <w:t>.</w:t>
             </w:r>
           </w:p>
         </w:tc>

</xml_diff>